<commit_message>
Changes made to my resume
</commit_message>
<xml_diff>
--- a/resume/Emeka Benny Obinwa - Resume OCT 2022.docx
+++ b/resume/Emeka Benny Obinwa - Resume OCT 2022.docx
@@ -1,6 +1,6 @@
 
 <file path=word/document.xml><?xml version="1.0" encoding="utf-8"?>
-<w:document xmlns:wpc="http://schemas.microsoft.com/office/word/2010/wordprocessingCanvas" xmlns:cx="http://schemas.microsoft.com/office/drawing/2014/chartex" xmlns:cx1="http://schemas.microsoft.com/office/drawing/2015/9/8/chartex" xmlns:cx2="http://schemas.microsoft.com/office/drawing/2015/10/21/chartex" xmlns:cx3="http://schemas.microsoft.com/office/drawing/2016/5/9/chartex" xmlns:cx4="http://schemas.microsoft.com/office/drawing/2016/5/10/chartex" xmlns:cx5="http://schemas.microsoft.com/office/drawing/2016/5/11/chartex" xmlns:cx6="http://schemas.microsoft.com/office/drawing/2016/5/12/chartex" xmlns:cx7="http://schemas.microsoft.com/office/drawing/2016/5/13/chartex" xmlns:cx8="http://schemas.microsoft.com/office/drawing/2016/5/14/chartex" xmlns:mc="http://schemas.openxmlformats.org/markup-compatibility/2006" xmlns:aink="http://schemas.microsoft.com/office/drawing/2016/ink" xmlns:am3d="http://schemas.microsoft.com/office/drawing/2017/model3d" xmlns:o="urn:schemas-microsoft-com:office:office" xmlns:oel="http://schemas.microsoft.com/office/2019/extlst" xmlns:r="http://schemas.openxmlformats.org/officeDocument/2006/relationships" xmlns:m="http://schemas.openxmlformats.org/officeDocument/2006/math" xmlns:v="urn:schemas-microsoft-com:vml" xmlns:wp14="http://schemas.microsoft.com/office/word/2010/wordprocessingDrawing" xmlns:wp="http://schemas.openxmlformats.org/drawingml/2006/wordprocessingDrawing" xmlns:w10="urn:schemas-microsoft-com:office:word" xmlns:w="http://schemas.openxmlformats.org/wordprocessingml/2006/main" xmlns:w14="http://schemas.microsoft.com/office/word/2010/wordml" xmlns:w15="http://schemas.microsoft.com/office/word/2012/wordml" xmlns:w16cex="http://schemas.microsoft.com/office/word/2018/wordml/cex" xmlns:w16cid="http://schemas.microsoft.com/office/word/2016/wordml/cid" xmlns:w16="http://schemas.microsoft.com/office/word/2018/wordml" xmlns:w16sdtdh="http://schemas.microsoft.com/office/word/2020/wordml/sdtdatahash" xmlns:w16se="http://schemas.microsoft.com/office/word/2015/wordml/symex" xmlns:wpg="http://schemas.microsoft.com/office/word/2010/wordprocessingGroup" xmlns:wpi="http://schemas.microsoft.com/office/word/2010/wordprocessingInk" xmlns:wne="http://schemas.microsoft.com/office/word/2006/wordml" xmlns:wps="http://schemas.microsoft.com/office/word/2010/wordprocessingShape" mc:Ignorable="w14 w15 w16se w16cid w16 w16cex w16sdtdh wp14">
+<w:document xmlns:wpc="http://schemas.microsoft.com/office/word/2010/wordprocessingCanvas" xmlns:cx="http://schemas.microsoft.com/office/drawing/2014/chartex" xmlns:cx1="http://schemas.microsoft.com/office/drawing/2015/9/8/chartex" xmlns:cx2="http://schemas.microsoft.com/office/drawing/2015/10/21/chartex" xmlns:cx3="http://schemas.microsoft.com/office/drawing/2016/5/9/chartex" xmlns:cx4="http://schemas.microsoft.com/office/drawing/2016/5/10/chartex" xmlns:cx5="http://schemas.microsoft.com/office/drawing/2016/5/11/chartex" xmlns:cx6="http://schemas.microsoft.com/office/drawing/2016/5/12/chartex" xmlns:cx7="http://schemas.microsoft.com/office/drawing/2016/5/13/chartex" xmlns:cx8="http://schemas.microsoft.com/office/drawing/2016/5/14/chartex" xmlns:mc="http://schemas.openxmlformats.org/markup-compatibility/2006" xmlns:aink="http://schemas.microsoft.com/office/drawing/2016/ink" xmlns:am3d="http://schemas.microsoft.com/office/drawing/2017/model3d" xmlns:o="urn:schemas-microsoft-com:office:office" xmlns:oel="http://schemas.microsoft.com/office/2019/extlst" xmlns:r="http://schemas.openxmlformats.org/officeDocument/2006/relationships" xmlns:m="http://schemas.openxmlformats.org/officeDocument/2006/math" xmlns:v="urn:schemas-microsoft-com:vml" xmlns:wp14="http://schemas.microsoft.com/office/word/2010/wordprocessingDrawing" xmlns:wp="http://schemas.openxmlformats.org/drawingml/2006/wordprocessingDrawing" xmlns:w10="urn:schemas-microsoft-com:office:word" xmlns:w="http://schemas.openxmlformats.org/wordprocessingml/2006/main" xmlns:w14="http://schemas.microsoft.com/office/word/2010/wordml" xmlns:w15="http://schemas.microsoft.com/office/word/2012/wordml" xmlns:w16cex="http://schemas.microsoft.com/office/word/2018/wordml/cex" xmlns:w16cid="http://schemas.microsoft.com/office/word/2016/wordml/cid" xmlns:w16="http://schemas.microsoft.com/office/word/2018/wordml" xmlns:w16du="http://schemas.microsoft.com/office/word/2023/wordml/word16du" xmlns:w16sdtdh="http://schemas.microsoft.com/office/word/2020/wordml/sdtdatahash" xmlns:w16se="http://schemas.microsoft.com/office/word/2015/wordml/symex" xmlns:wpg="http://schemas.microsoft.com/office/word/2010/wordprocessingGroup" xmlns:wpi="http://schemas.microsoft.com/office/word/2010/wordprocessingInk" xmlns:wne="http://schemas.microsoft.com/office/word/2006/wordml" xmlns:wps="http://schemas.microsoft.com/office/word/2010/wordprocessingShape" mc:Ignorable="w14 w15 w16se w16cid w16 w16cex w16sdtdh wp14">
   <w:body>
     <w:p>
       <w:pPr>
@@ -542,61 +542,13 @@
         <w:rPr>
           <w:lang w:val="en-US"/>
         </w:rPr>
-        <w:t xml:space="preserve">Protocols: </w:t>
+        <w:t>Databases: SQL</w:t>
       </w:r>
       <w:r>
         <w:rPr>
           <w:lang w:val="en-US"/>
         </w:rPr>
-        <w:t>TCP/</w:t>
-      </w:r>
-      <w:r>
-        <w:rPr>
-          <w:lang w:val="en-NG"/>
-        </w:rPr>
-        <w:t>IP, LDAP, VoIP, DHCP</w:t>
-      </w:r>
-      <w:r>
-        <w:rPr>
-          <w:lang w:val="en-US"/>
-        </w:rPr>
-        <w:t>, RDP</w:t>
-      </w:r>
-      <w:r>
-        <w:rPr>
-          <w:lang w:val="en-US"/>
-        </w:rPr>
-        <w:t>, HTTP</w:t>
-      </w:r>
-      <w:r>
-        <w:rPr>
-          <w:lang w:val="en-US"/>
-        </w:rPr>
-        <w:t>/</w:t>
-      </w:r>
-      <w:r>
-        <w:rPr>
-          <w:lang w:val="en-US"/>
-        </w:rPr>
-        <w:t>HTTPS,</w:t>
-      </w:r>
-      <w:r>
-        <w:rPr>
-          <w:lang w:val="en-US"/>
-        </w:rPr>
-        <w:t xml:space="preserve"> POP3/IMAP,</w:t>
-      </w:r>
-      <w:r>
-        <w:rPr>
-          <w:lang w:val="en-US"/>
-        </w:rPr>
-        <w:t xml:space="preserve"> SMTP</w:t>
-      </w:r>
-      <w:r>
-        <w:rPr>
-          <w:lang w:val="en-US"/>
-        </w:rPr>
-        <w:t xml:space="preserve">, FTP </w:t>
+        <w:t>, SQL Server</w:t>
       </w:r>
     </w:p>
     <w:p>
@@ -616,13 +568,7 @@
         <w:rPr>
           <w:lang w:val="en-US"/>
         </w:rPr>
-        <w:t>Databases: SQL</w:t>
-      </w:r>
-      <w:r>
-        <w:rPr>
-          <w:lang w:val="en-US"/>
-        </w:rPr>
-        <w:t>, SQL Server</w:t>
+        <w:t>Firewalls and Endpoint Security: Sophos XG, Sophos Intercept X</w:t>
       </w:r>
     </w:p>
     <w:p>
@@ -642,7 +588,55 @@
         <w:rPr>
           <w:lang w:val="en-US"/>
         </w:rPr>
-        <w:t>Firewalls and Endpoint Security: Sophos XG, Sophos Intercept X</w:t>
+        <w:t xml:space="preserve">Programming </w:t>
+      </w:r>
+      <w:r>
+        <w:rPr>
+          <w:lang w:val="en-US"/>
+        </w:rPr>
+        <w:t>/ Scripting Languages</w:t>
+      </w:r>
+      <w:r>
+        <w:rPr>
+          <w:lang w:val="en-US"/>
+        </w:rPr>
+        <w:t>: Python, Bash</w:t>
+      </w:r>
+      <w:r>
+        <w:rPr>
+          <w:lang w:val="en-US"/>
+        </w:rPr>
+        <w:t>,</w:t>
+      </w:r>
+      <w:r>
+        <w:rPr>
+          <w:lang w:val="en-US"/>
+        </w:rPr>
+        <w:t xml:space="preserve"> PowerShell,</w:t>
+      </w:r>
+      <w:r>
+        <w:rPr>
+          <w:lang w:val="en-US"/>
+        </w:rPr>
+        <w:t xml:space="preserve"> </w:t>
+      </w:r>
+      <w:r>
+        <w:rPr>
+          <w:lang w:val="en-US"/>
+        </w:rPr>
+        <w:t>JavaScript</w:t>
+      </w:r>
+      <w:r>
+        <w:rPr>
+          <w:lang w:val="en-US"/>
+        </w:rPr>
+        <w:t>,</w:t>
+      </w:r>
+      <w:r>
+        <w:rPr>
+          <w:lang w:val="en-US"/>
+        </w:rPr>
+        <w:t xml:space="preserve"> YAML</w:t>
       </w:r>
     </w:p>
     <w:p>
@@ -662,49 +656,31 @@
         <w:rPr>
           <w:lang w:val="en-US"/>
         </w:rPr>
-        <w:t>Programming Language/Scripting</w:t>
+        <w:t>Project Management</w:t>
       </w:r>
       <w:r>
         <w:rPr>
           <w:lang w:val="en-US"/>
         </w:rPr>
-        <w:t>/Markup/Styling</w:t>
+        <w:t>:</w:t>
       </w:r>
       <w:r>
         <w:rPr>
           <w:lang w:val="en-US"/>
         </w:rPr>
-        <w:t>: Python, Bash</w:t>
+        <w:t xml:space="preserve"> Jira</w:t>
       </w:r>
       <w:r>
         <w:rPr>
           <w:lang w:val="en-US"/>
         </w:rPr>
-        <w:t>,</w:t>
+        <w:t>, Zendesk</w:t>
       </w:r>
       <w:r>
         <w:rPr>
           <w:lang w:val="en-US"/>
         </w:rPr>
-        <w:t xml:space="preserve"> Windows PowerShell,</w:t>
-      </w:r>
-      <w:r>
-        <w:rPr>
-          <w:lang w:val="en-US"/>
-        </w:rPr>
-        <w:t xml:space="preserve"> </w:t>
-      </w:r>
-      <w:r>
-        <w:rPr>
-          <w:lang w:val="en-US"/>
-        </w:rPr>
-        <w:t>JavaScript</w:t>
-      </w:r>
-      <w:r>
-        <w:rPr>
-          <w:lang w:val="en-US"/>
-        </w:rPr>
-        <w:t>, HTML, CSS, Markdown</w:t>
+        <w:t>, Asana</w:t>
       </w:r>
     </w:p>
     <w:p>
@@ -724,31 +700,7 @@
         <w:rPr>
           <w:lang w:val="en-US"/>
         </w:rPr>
-        <w:t>Project Management</w:t>
-      </w:r>
-      <w:r>
-        <w:rPr>
-          <w:lang w:val="en-US"/>
-        </w:rPr>
-        <w:t>/CRM</w:t>
-      </w:r>
-      <w:r>
-        <w:rPr>
-          <w:lang w:val="en-US"/>
-        </w:rPr>
-        <w:t>– Jira</w:t>
-      </w:r>
-      <w:r>
-        <w:rPr>
-          <w:lang w:val="en-US"/>
-        </w:rPr>
-        <w:t>, Zendesk</w:t>
-      </w:r>
-      <w:r>
-        <w:rPr>
-          <w:lang w:val="en-US"/>
-        </w:rPr>
-        <w:t>, Asana</w:t>
+        <w:t>Cloud Platforms: AWS, Azure, GCP, IBM Cloud</w:t>
       </w:r>
     </w:p>
     <w:p>
@@ -768,7 +720,7 @@
         <w:rPr>
           <w:lang w:val="en-US"/>
         </w:rPr>
-        <w:t>Cloud Platforms: AWS, Azure, GCP, IBM Cloud</w:t>
+        <w:t>Version Control: Git, GitHub</w:t>
       </w:r>
     </w:p>
     <w:p>
@@ -788,7 +740,7 @@
         <w:rPr>
           <w:lang w:val="en-US"/>
         </w:rPr>
-        <w:t>Version Control Systems: Git, GitHub</w:t>
+        <w:t>CI/CD: GitHub Actions</w:t>
       </w:r>
     </w:p>
     <w:p>
@@ -808,7 +760,31 @@
         <w:rPr>
           <w:lang w:val="en-US"/>
         </w:rPr>
-        <w:t>CI/CD: GitHub Actions</w:t>
+        <w:t>API</w:t>
+      </w:r>
+      <w:r>
+        <w:rPr>
+          <w:lang w:val="en-US"/>
+        </w:rPr>
+        <w:t>/API Testing</w:t>
+      </w:r>
+      <w:r>
+        <w:rPr>
+          <w:lang w:val="en-US"/>
+        </w:rPr>
+        <w:t>: REST,</w:t>
+      </w:r>
+      <w:r>
+        <w:rPr>
+          <w:lang w:val="en-US"/>
+        </w:rPr>
+        <w:t xml:space="preserve"> SOAP,</w:t>
+      </w:r>
+      <w:r>
+        <w:rPr>
+          <w:lang w:val="en-US"/>
+        </w:rPr>
+        <w:t xml:space="preserve"> Postman</w:t>
       </w:r>
     </w:p>
     <w:p>
@@ -828,20 +804,16 @@
         <w:rPr>
           <w:lang w:val="en-US"/>
         </w:rPr>
-        <w:t>I</w:t>
-      </w:r>
+        <w:t xml:space="preserve">Excellent analytical and troubleshooting </w:t>
+      </w:r>
+      <w:proofErr w:type="gramStart"/>
       <w:r>
         <w:rPr>
           <w:lang w:val="en-US"/>
         </w:rPr>
-        <w:t>A</w:t>
-      </w:r>
-      <w:r>
-        <w:rPr>
-          <w:lang w:val="en-US"/>
-        </w:rPr>
-        <w:t>C: Terraform</w:t>
-      </w:r>
+        <w:t>skills</w:t>
+      </w:r>
+      <w:proofErr w:type="gramEnd"/>
     </w:p>
     <w:p>
       <w:pPr>
@@ -853,14 +825,27 @@
         <w:suppressAutoHyphens w:val="0"/>
         <w:spacing w:after="160" w:line="259" w:lineRule="auto"/>
         <w:rPr>
+          <w:rFonts w:ascii="Arial" w:hAnsi="Arial" w:cs="Arial"/>
+          <w:b/>
+        </w:rPr>
+      </w:pPr>
+      <w:r>
+        <w:rPr>
           <w:lang w:val="en-US"/>
         </w:rPr>
-      </w:pPr>
+        <w:t>Support-</w:t>
+      </w:r>
       <w:r>
         <w:rPr>
           <w:lang w:val="en-US"/>
         </w:rPr>
-        <w:t>API: REST, Postman</w:t>
+        <w:t>oriented</w:t>
+      </w:r>
+      <w:r>
+        <w:rPr>
+          <w:lang w:val="en-US"/>
+        </w:rPr>
+        <w:t xml:space="preserve"> with a problem-solving mindset</w:t>
       </w:r>
     </w:p>
     <w:p>
@@ -873,14 +858,15 @@
         <w:suppressAutoHyphens w:val="0"/>
         <w:spacing w:after="160" w:line="259" w:lineRule="auto"/>
         <w:rPr>
+          <w:rFonts w:ascii="Arial" w:hAnsi="Arial" w:cs="Arial"/>
+          <w:b/>
+        </w:rPr>
+      </w:pPr>
+      <w:r>
+        <w:rPr>
           <w:lang w:val="en-US"/>
         </w:rPr>
-      </w:pPr>
-      <w:r>
-        <w:rPr>
-          <w:lang w:val="en-US"/>
-        </w:rPr>
-        <w:t>Excellent analytical and troubleshooting skills</w:t>
+        <w:t>Strong communication and interpersonal skills</w:t>
       </w:r>
     </w:p>
     <w:p>
@@ -901,14 +887,22 @@
         <w:rPr>
           <w:lang w:val="en-US"/>
         </w:rPr>
-        <w:t>Support-</w:t>
+        <w:t>Eager to learn</w:t>
       </w:r>
       <w:r>
         <w:rPr>
           <w:lang w:val="en-US"/>
         </w:rPr>
-        <w:t>oriented</w:t>
-      </w:r>
+        <w:t xml:space="preserve">, quick </w:t>
+      </w:r>
+      <w:proofErr w:type="gramStart"/>
+      <w:r>
+        <w:rPr>
+          <w:lang w:val="en-US"/>
+        </w:rPr>
+        <w:t>learner</w:t>
+      </w:r>
+      <w:proofErr w:type="gramEnd"/>
     </w:p>
     <w:p>
       <w:pPr>
@@ -920,54 +914,6 @@
         <w:suppressAutoHyphens w:val="0"/>
         <w:spacing w:after="160" w:line="259" w:lineRule="auto"/>
         <w:rPr>
-          <w:rFonts w:ascii="Arial" w:hAnsi="Arial" w:cs="Arial"/>
-          <w:b/>
-        </w:rPr>
-      </w:pPr>
-      <w:r>
-        <w:rPr>
-          <w:lang w:val="en-US"/>
-        </w:rPr>
-        <w:t>Strong communication and interpersonal skills</w:t>
-      </w:r>
-    </w:p>
-    <w:p>
-      <w:pPr>
-        <w:pStyle w:val="ListParagraph"/>
-        <w:numPr>
-          <w:ilvl w:val="0"/>
-          <w:numId w:val="29"/>
-        </w:numPr>
-        <w:suppressAutoHyphens w:val="0"/>
-        <w:spacing w:after="160" w:line="259" w:lineRule="auto"/>
-        <w:rPr>
-          <w:rFonts w:ascii="Arial" w:hAnsi="Arial" w:cs="Arial"/>
-          <w:b/>
-        </w:rPr>
-      </w:pPr>
-      <w:r>
-        <w:rPr>
-          <w:lang w:val="en-US"/>
-        </w:rPr>
-        <w:t>Eager to learn</w:t>
-      </w:r>
-      <w:r>
-        <w:rPr>
-          <w:lang w:val="en-US"/>
-        </w:rPr>
-        <w:t>, quick to learn</w:t>
-      </w:r>
-    </w:p>
-    <w:p>
-      <w:pPr>
-        <w:pStyle w:val="ListParagraph"/>
-        <w:numPr>
-          <w:ilvl w:val="0"/>
-          <w:numId w:val="29"/>
-        </w:numPr>
-        <w:suppressAutoHyphens w:val="0"/>
-        <w:spacing w:after="160" w:line="259" w:lineRule="auto"/>
-        <w:rPr>
           <w:lang w:val="en-US"/>
         </w:rPr>
       </w:pPr>
@@ -1149,18 +1095,7 @@
           <w:sz w:val="21"/>
           <w:szCs w:val="21"/>
         </w:rPr>
-        <w:t>2</w:t>
-      </w:r>
-      <w:r>
-        <w:rPr>
-          <w:rFonts w:ascii="Arial" w:hAnsi="Arial" w:cs="Arial"/>
-          <w:b/>
-          <w:i/>
-          <w:color w:val="1F497D" w:themeColor="text2"/>
-          <w:sz w:val="21"/>
-          <w:szCs w:val="21"/>
-        </w:rPr>
-        <w:t>2</w:t>
+        <w:t>22</w:t>
       </w:r>
       <w:r>
         <w:rPr>
@@ -1329,27 +1264,7 @@
           <w:szCs w:val="21"/>
           <w:lang w:val="en-NG"/>
         </w:rPr>
-        <w:t xml:space="preserve">I review daily IT tickets logged across 19 subsidiary </w:t>
-      </w:r>
-      <w:r>
-        <w:rPr>
-          <w:rFonts w:ascii="Arial" w:hAnsi="Arial" w:cs="Arial"/>
-          <w:bCs/>
-          <w:sz w:val="21"/>
-          <w:szCs w:val="21"/>
-          <w:lang w:val="en-NG"/>
-        </w:rPr>
-        <w:t>African</w:t>
-      </w:r>
-      <w:r>
-        <w:rPr>
-          <w:rFonts w:ascii="Arial" w:hAnsi="Arial" w:cs="Arial"/>
-          <w:bCs/>
-          <w:sz w:val="21"/>
-          <w:szCs w:val="21"/>
-          <w:lang w:val="en-NG"/>
-        </w:rPr>
-        <w:t xml:space="preserve"> countries and ensure timely resolution according to SLA.</w:t>
+        <w:t>I review daily IT tickets logged across 19 subsidiary African countries and ensure timely resolution according to SLA.</w:t>
       </w:r>
     </w:p>
     <w:p>
@@ -1823,6 +1738,7 @@
           <w:rFonts w:ascii="Arial" w:hAnsi="Arial" w:cs="Arial"/>
           <w:b/>
         </w:rPr>
+        <w:lastRenderedPageBreak/>
         <w:tab/>
       </w:r>
       <w:r>
@@ -3329,7 +3245,47 @@
           <w:sz w:val="21"/>
           <w:szCs w:val="21"/>
         </w:rPr>
-        <w:t>, SensaPhone devices and Fiber Optic network connections</w:t>
+        <w:t xml:space="preserve">, </w:t>
+      </w:r>
+      <w:proofErr w:type="spellStart"/>
+      <w:r>
+        <w:rPr>
+          <w:rFonts w:ascii="Arial" w:eastAsia="Times New Roman" w:hAnsi="Arial" w:cs="Arial"/>
+          <w:bCs/>
+          <w:sz w:val="21"/>
+          <w:szCs w:val="21"/>
+        </w:rPr>
+        <w:t>SensaPhone</w:t>
+      </w:r>
+      <w:proofErr w:type="spellEnd"/>
+      <w:r>
+        <w:rPr>
+          <w:rFonts w:ascii="Arial" w:eastAsia="Times New Roman" w:hAnsi="Arial" w:cs="Arial"/>
+          <w:bCs/>
+          <w:sz w:val="21"/>
+          <w:szCs w:val="21"/>
+        </w:rPr>
+        <w:t xml:space="preserve"> devices and </w:t>
+      </w:r>
+      <w:proofErr w:type="spellStart"/>
+      <w:r>
+        <w:rPr>
+          <w:rFonts w:ascii="Arial" w:eastAsia="Times New Roman" w:hAnsi="Arial" w:cs="Arial"/>
+          <w:bCs/>
+          <w:sz w:val="21"/>
+          <w:szCs w:val="21"/>
+        </w:rPr>
+        <w:t>Fiber</w:t>
+      </w:r>
+      <w:proofErr w:type="spellEnd"/>
+      <w:r>
+        <w:rPr>
+          <w:rFonts w:ascii="Arial" w:eastAsia="Times New Roman" w:hAnsi="Arial" w:cs="Arial"/>
+          <w:bCs/>
+          <w:sz w:val="21"/>
+          <w:szCs w:val="21"/>
+        </w:rPr>
+        <w:t xml:space="preserve"> Optic network connections</w:t>
       </w:r>
       <w:r>
         <w:rPr>
@@ -3868,7 +3824,7 @@
 </file>
 
 <file path=word/numbering.xml><?xml version="1.0" encoding="utf-8"?>
-<w:numbering xmlns:wpc="http://schemas.microsoft.com/office/word/2010/wordprocessingCanvas" xmlns:cx="http://schemas.microsoft.com/office/drawing/2014/chartex" xmlns:cx1="http://schemas.microsoft.com/office/drawing/2015/9/8/chartex" xmlns:cx2="http://schemas.microsoft.com/office/drawing/2015/10/21/chartex" xmlns:cx3="http://schemas.microsoft.com/office/drawing/2016/5/9/chartex" xmlns:cx4="http://schemas.microsoft.com/office/drawing/2016/5/10/chartex" xmlns:cx5="http://schemas.microsoft.com/office/drawing/2016/5/11/chartex" xmlns:cx6="http://schemas.microsoft.com/office/drawing/2016/5/12/chartex" xmlns:cx7="http://schemas.microsoft.com/office/drawing/2016/5/13/chartex" xmlns:cx8="http://schemas.microsoft.com/office/drawing/2016/5/14/chartex" xmlns:mc="http://schemas.openxmlformats.org/markup-compatibility/2006" xmlns:aink="http://schemas.microsoft.com/office/drawing/2016/ink" xmlns:am3d="http://schemas.microsoft.com/office/drawing/2017/model3d" xmlns:o="urn:schemas-microsoft-com:office:office" xmlns:oel="http://schemas.microsoft.com/office/2019/extlst" xmlns:r="http://schemas.openxmlformats.org/officeDocument/2006/relationships" xmlns:m="http://schemas.openxmlformats.org/officeDocument/2006/math" xmlns:v="urn:schemas-microsoft-com:vml" xmlns:wp14="http://schemas.microsoft.com/office/word/2010/wordprocessingDrawing" xmlns:wp="http://schemas.openxmlformats.org/drawingml/2006/wordprocessingDrawing" xmlns:w10="urn:schemas-microsoft-com:office:word" xmlns:w="http://schemas.openxmlformats.org/wordprocessingml/2006/main" xmlns:w14="http://schemas.microsoft.com/office/word/2010/wordml" xmlns:w15="http://schemas.microsoft.com/office/word/2012/wordml" xmlns:w16cex="http://schemas.microsoft.com/office/word/2018/wordml/cex" xmlns:w16cid="http://schemas.microsoft.com/office/word/2016/wordml/cid" xmlns:w16="http://schemas.microsoft.com/office/word/2018/wordml" xmlns:w16sdtdh="http://schemas.microsoft.com/office/word/2020/wordml/sdtdatahash" xmlns:w16se="http://schemas.microsoft.com/office/word/2015/wordml/symex" xmlns:wpg="http://schemas.microsoft.com/office/word/2010/wordprocessingGroup" xmlns:wpi="http://schemas.microsoft.com/office/word/2010/wordprocessingInk" xmlns:wne="http://schemas.microsoft.com/office/word/2006/wordml" xmlns:wps="http://schemas.microsoft.com/office/word/2010/wordprocessingShape" mc:Ignorable="w14 w15 w16se w16cid w16 w16cex w16sdtdh wp14">
+<w:numbering xmlns:wpc="http://schemas.microsoft.com/office/word/2010/wordprocessingCanvas" xmlns:cx="http://schemas.microsoft.com/office/drawing/2014/chartex" xmlns:cx1="http://schemas.microsoft.com/office/drawing/2015/9/8/chartex" xmlns:cx2="http://schemas.microsoft.com/office/drawing/2015/10/21/chartex" xmlns:cx3="http://schemas.microsoft.com/office/drawing/2016/5/9/chartex" xmlns:cx4="http://schemas.microsoft.com/office/drawing/2016/5/10/chartex" xmlns:cx5="http://schemas.microsoft.com/office/drawing/2016/5/11/chartex" xmlns:cx6="http://schemas.microsoft.com/office/drawing/2016/5/12/chartex" xmlns:cx7="http://schemas.microsoft.com/office/drawing/2016/5/13/chartex" xmlns:cx8="http://schemas.microsoft.com/office/drawing/2016/5/14/chartex" xmlns:mc="http://schemas.openxmlformats.org/markup-compatibility/2006" xmlns:aink="http://schemas.microsoft.com/office/drawing/2016/ink" xmlns:am3d="http://schemas.microsoft.com/office/drawing/2017/model3d" xmlns:o="urn:schemas-microsoft-com:office:office" xmlns:oel="http://schemas.microsoft.com/office/2019/extlst" xmlns:r="http://schemas.openxmlformats.org/officeDocument/2006/relationships" xmlns:m="http://schemas.openxmlformats.org/officeDocument/2006/math" xmlns:v="urn:schemas-microsoft-com:vml" xmlns:wp14="http://schemas.microsoft.com/office/word/2010/wordprocessingDrawing" xmlns:wp="http://schemas.openxmlformats.org/drawingml/2006/wordprocessingDrawing" xmlns:w10="urn:schemas-microsoft-com:office:word" xmlns:w="http://schemas.openxmlformats.org/wordprocessingml/2006/main" xmlns:w14="http://schemas.microsoft.com/office/word/2010/wordml" xmlns:w15="http://schemas.microsoft.com/office/word/2012/wordml" xmlns:w16cex="http://schemas.microsoft.com/office/word/2018/wordml/cex" xmlns:w16cid="http://schemas.microsoft.com/office/word/2016/wordml/cid" xmlns:w16="http://schemas.microsoft.com/office/word/2018/wordml" xmlns:w16du="http://schemas.microsoft.com/office/word/2023/wordml/word16du" xmlns:w16sdtdh="http://schemas.microsoft.com/office/word/2020/wordml/sdtdatahash" xmlns:w16se="http://schemas.microsoft.com/office/word/2015/wordml/symex" xmlns:wpg="http://schemas.microsoft.com/office/word/2010/wordprocessingGroup" xmlns:wpi="http://schemas.microsoft.com/office/word/2010/wordprocessingInk" xmlns:wne="http://schemas.microsoft.com/office/word/2006/wordml" xmlns:wps="http://schemas.microsoft.com/office/word/2010/wordprocessingShape" mc:Ignorable="w14 w15 w16se w16cid w16 w16cex w16sdtdh wp14">
   <w:abstractNum w:abstractNumId="0" w15:restartNumberingAfterBreak="0">
     <w:nsid w:val="FFFFFF89"/>
     <w:multiLevelType w:val="singleLevel"/>
@@ -8226,9 +8182,12 @@
 </file>
 
 <file path=customXml/item1.xml><?xml version="1.0" encoding="utf-8"?>
-<p:properties xmlns:p="http://schemas.microsoft.com/office/2006/metadata/properties" xmlns:xsi="http://www.w3.org/2001/XMLSchema-instance" xmlns:pc="http://schemas.microsoft.com/office/infopath/2007/PartnerControls">
-  <documentManagement/>
-</p:properties>
+<?mso-contentType ?>
+<FormTemplates xmlns="http://schemas.microsoft.com/sharepoint/v3/contenttype/forms">
+  <Display>DocumentLibraryForm</Display>
+  <Edit>DocumentLibraryForm</Edit>
+  <New>DocumentLibraryForm</New>
+</FormTemplates>
 </file>
 
 <file path=customXml/item2.xml><?xml version="1.0" encoding="utf-8"?>
@@ -8449,19 +8408,15 @@
 </file>
 
 <file path=customXml/item3.xml><?xml version="1.0" encoding="utf-8"?>
-<?mso-contentType ?>
-<FormTemplates xmlns="http://schemas.microsoft.com/sharepoint/v3/contenttype/forms">
-  <Display>DocumentLibraryForm</Display>
-  <Edit>DocumentLibraryForm</Edit>
-  <New>DocumentLibraryForm</New>
-</FormTemplates>
+<p:properties xmlns:p="http://schemas.microsoft.com/office/2006/metadata/properties" xmlns:xsi="http://www.w3.org/2001/XMLSchema-instance" xmlns:pc="http://schemas.microsoft.com/office/infopath/2007/PartnerControls">
+  <documentManagement/>
+</p:properties>
 </file>
 
 <file path=customXml/itemProps1.xml><?xml version="1.0" encoding="utf-8"?>
-<ds:datastoreItem xmlns:ds="http://schemas.openxmlformats.org/officeDocument/2006/customXml" ds:itemID="{39C7D19D-8EB0-4258-949B-96D5D5BD3038}">
+<ds:datastoreItem xmlns:ds="http://schemas.openxmlformats.org/officeDocument/2006/customXml" ds:itemID="{62DEA428-6D1B-4C3F-AEF4-E902D0E10E77}">
   <ds:schemaRefs>
-    <ds:schemaRef ds:uri="http://schemas.microsoft.com/office/2006/metadata/properties"/>
-    <ds:schemaRef ds:uri="http://schemas.microsoft.com/office/infopath/2007/PartnerControls"/>
+    <ds:schemaRef ds:uri="http://schemas.microsoft.com/sharepoint/v3/contenttype/forms"/>
   </ds:schemaRefs>
 </ds:datastoreItem>
 </file>
@@ -8486,9 +8441,10 @@
 </file>
 
 <file path=customXml/itemProps3.xml><?xml version="1.0" encoding="utf-8"?>
-<ds:datastoreItem xmlns:ds="http://schemas.openxmlformats.org/officeDocument/2006/customXml" ds:itemID="{62DEA428-6D1B-4C3F-AEF4-E902D0E10E77}">
+<ds:datastoreItem xmlns:ds="http://schemas.openxmlformats.org/officeDocument/2006/customXml" ds:itemID="{39C7D19D-8EB0-4258-949B-96D5D5BD3038}">
   <ds:schemaRefs>
-    <ds:schemaRef ds:uri="http://schemas.microsoft.com/sharepoint/v3/contenttype/forms"/>
+    <ds:schemaRef ds:uri="http://schemas.microsoft.com/office/2006/metadata/properties"/>
+    <ds:schemaRef ds:uri="http://schemas.microsoft.com/office/infopath/2007/PartnerControls"/>
   </ds:schemaRefs>
 </ds:datastoreItem>
 </file>
</xml_diff>

<commit_message>
Upload all new commits
</commit_message>
<xml_diff>
--- a/resume/Emeka Benny Obinwa - Resume OCT 2022.docx
+++ b/resume/Emeka Benny Obinwa - Resume OCT 2022.docx
@@ -285,7 +285,39 @@
           <w:bCs/>
           <w:color w:val="auto"/>
         </w:rPr>
-        <w:t>I am a Technical Support Specialist and Cloud Engineer with expertise in providing enterprise-level technical support and infrastructure workload administration. I am enthusiastic about technology, eager to learn and enjoy fixing problems.</w:t>
+        <w:t>I am a Technical Support Specialist and Cloud Engineer with expertise in providing enterprise-level technical support and infrastructure workload administration. I am enthusiastic about technology</w:t>
+      </w:r>
+      <w:r>
+        <w:rPr>
+          <w:rFonts w:asciiTheme="minorHAnsi" w:hAnsiTheme="minorHAnsi" w:cstheme="minorHAnsi"/>
+          <w:bCs/>
+          <w:color w:val="auto"/>
+        </w:rPr>
+        <w:t xml:space="preserve"> and</w:t>
+      </w:r>
+      <w:r>
+        <w:rPr>
+          <w:rFonts w:asciiTheme="minorHAnsi" w:hAnsiTheme="minorHAnsi" w:cstheme="minorHAnsi"/>
+          <w:bCs/>
+          <w:color w:val="auto"/>
+        </w:rPr>
+        <w:t xml:space="preserve"> enjoy </w:t>
+      </w:r>
+      <w:r>
+        <w:rPr>
+          <w:rFonts w:asciiTheme="minorHAnsi" w:hAnsiTheme="minorHAnsi" w:cstheme="minorHAnsi"/>
+          <w:bCs/>
+          <w:color w:val="auto"/>
+        </w:rPr>
+        <w:t>solving</w:t>
+      </w:r>
+      <w:r>
+        <w:rPr>
+          <w:rFonts w:asciiTheme="minorHAnsi" w:hAnsiTheme="minorHAnsi" w:cstheme="minorHAnsi"/>
+          <w:bCs/>
+          <w:color w:val="auto"/>
+        </w:rPr>
+        <w:t xml:space="preserve"> problems.</w:t>
       </w:r>
     </w:p>
     <w:p>
@@ -804,16 +836,8 @@
         <w:rPr>
           <w:lang w:val="en-US"/>
         </w:rPr>
-        <w:t xml:space="preserve">Excellent analytical and troubleshooting </w:t>
-      </w:r>
-      <w:proofErr w:type="gramStart"/>
-      <w:r>
-        <w:rPr>
-          <w:lang w:val="en-US"/>
-        </w:rPr>
-        <w:t>skills</w:t>
-      </w:r>
-      <w:proofErr w:type="gramEnd"/>
+        <w:t>Excellent analytical and troubleshooting skills</w:t>
+      </w:r>
     </w:p>
     <w:p>
       <w:pPr>
@@ -895,14 +919,12 @@
         </w:rPr>
         <w:t xml:space="preserve">, quick </w:t>
       </w:r>
-      <w:proofErr w:type="gramStart"/>
       <w:r>
         <w:rPr>
           <w:lang w:val="en-US"/>
         </w:rPr>
         <w:t>learner</w:t>
       </w:r>
-      <w:proofErr w:type="gramEnd"/>
     </w:p>
     <w:p>
       <w:pPr>
@@ -1438,10 +1460,10 @@
         <w:pStyle w:val="NoSpacing"/>
         <w:rPr>
           <w:rFonts w:ascii="Arial" w:hAnsi="Arial" w:cs="Arial"/>
-          <w:b/>
-          <w:color w:val="1F497D" w:themeColor="text2"/>
-          <w:sz w:val="21"/>
-          <w:szCs w:val="21"/>
+          <w:bCs/>
+          <w:sz w:val="21"/>
+          <w:szCs w:val="21"/>
+          <w:lang w:val="en-NG"/>
         </w:rPr>
       </w:pPr>
     </w:p>
@@ -1450,92 +1472,12 @@
         <w:pStyle w:val="NoSpacing"/>
         <w:rPr>
           <w:rFonts w:ascii="Arial" w:hAnsi="Arial" w:cs="Arial"/>
-          <w:b/>
-          <w:color w:val="1F497D" w:themeColor="text2"/>
-          <w:sz w:val="21"/>
-          <w:szCs w:val="21"/>
-        </w:rPr>
-      </w:pPr>
-      <w:r>
-        <w:rPr>
-          <w:rFonts w:ascii="Arial" w:hAnsi="Arial" w:cs="Arial"/>
-          <w:b/>
-          <w:color w:val="1F497D" w:themeColor="text2"/>
-          <w:sz w:val="21"/>
-          <w:szCs w:val="21"/>
-        </w:rPr>
-        <w:t xml:space="preserve">Bureau for Rights-Based </w:t>
-      </w:r>
-      <w:r>
-        <w:rPr>
-          <w:rFonts w:ascii="Arial" w:hAnsi="Arial" w:cs="Arial"/>
-          <w:b/>
-          <w:color w:val="1F497D" w:themeColor="text2"/>
-          <w:sz w:val="21"/>
-          <w:szCs w:val="21"/>
-        </w:rPr>
-        <w:t>Development (</w:t>
-      </w:r>
-      <w:r>
-        <w:rPr>
-          <w:rFonts w:ascii="Arial" w:hAnsi="Arial" w:cs="Arial"/>
-          <w:b/>
-          <w:color w:val="1F497D" w:themeColor="text2"/>
-          <w:sz w:val="21"/>
-          <w:szCs w:val="21"/>
-        </w:rPr>
-        <w:t>BRD)</w:t>
-      </w:r>
-      <w:r>
-        <w:rPr>
-          <w:rFonts w:ascii="Arial" w:hAnsi="Arial" w:cs="Arial"/>
-          <w:b/>
-          <w:color w:val="1F497D" w:themeColor="text2"/>
-          <w:sz w:val="21"/>
-          <w:szCs w:val="21"/>
-        </w:rPr>
-        <w:t xml:space="preserve"> </w:t>
-      </w:r>
-      <w:r>
-        <w:rPr>
-          <w:rFonts w:ascii="Arial" w:hAnsi="Arial" w:cs="Arial"/>
-          <w:b/>
-          <w:color w:val="1F497D" w:themeColor="text2"/>
-          <w:sz w:val="21"/>
-          <w:szCs w:val="21"/>
-        </w:rPr>
-        <w:t xml:space="preserve">– </w:t>
-      </w:r>
-      <w:r>
-        <w:rPr>
-          <w:rFonts w:ascii="Arial" w:hAnsi="Arial" w:cs="Arial"/>
-          <w:b/>
-          <w:color w:val="1F497D" w:themeColor="text2"/>
-          <w:sz w:val="21"/>
-          <w:szCs w:val="21"/>
-        </w:rPr>
-        <w:t>Remote</w:t>
-      </w:r>
-      <w:r>
-        <w:rPr>
-          <w:rFonts w:ascii="Arial" w:hAnsi="Arial" w:cs="Arial"/>
-          <w:b/>
-          <w:color w:val="1F497D" w:themeColor="text2"/>
-          <w:sz w:val="21"/>
-          <w:szCs w:val="21"/>
-        </w:rPr>
-        <w:t xml:space="preserve">    </w:t>
-      </w:r>
-      <w:r>
-        <w:rPr>
-          <w:rFonts w:ascii="Arial" w:hAnsi="Arial" w:cs="Arial"/>
-          <w:b/>
-          <w:color w:val="1F497D" w:themeColor="text2"/>
-          <w:sz w:val="21"/>
-          <w:szCs w:val="21"/>
-        </w:rPr>
-        <w:t xml:space="preserve">      </w:t>
-      </w:r>
+          <w:bCs/>
+          <w:sz w:val="21"/>
+          <w:szCs w:val="21"/>
+          <w:lang w:val="en-NG"/>
+        </w:rPr>
+      </w:pPr>
     </w:p>
     <w:p>
       <w:pPr>
@@ -1543,6 +1485,111 @@
         <w:rPr>
           <w:rFonts w:ascii="Arial" w:hAnsi="Arial" w:cs="Arial"/>
           <w:b/>
+          <w:color w:val="1F497D" w:themeColor="text2"/>
+          <w:sz w:val="21"/>
+          <w:szCs w:val="21"/>
+        </w:rPr>
+      </w:pPr>
+    </w:p>
+    <w:p>
+      <w:pPr>
+        <w:pStyle w:val="NoSpacing"/>
+        <w:rPr>
+          <w:rFonts w:ascii="Arial" w:hAnsi="Arial" w:cs="Arial"/>
+          <w:b/>
+          <w:color w:val="1F497D" w:themeColor="text2"/>
+          <w:sz w:val="21"/>
+          <w:szCs w:val="21"/>
+        </w:rPr>
+      </w:pPr>
+      <w:r>
+        <w:rPr>
+          <w:rFonts w:ascii="Arial" w:hAnsi="Arial" w:cs="Arial"/>
+          <w:b/>
+          <w:color w:val="1F497D" w:themeColor="text2"/>
+          <w:sz w:val="21"/>
+          <w:szCs w:val="21"/>
+        </w:rPr>
+        <w:lastRenderedPageBreak/>
+        <w:t xml:space="preserve">Bureau for Rights-Based </w:t>
+      </w:r>
+      <w:r>
+        <w:rPr>
+          <w:rFonts w:ascii="Arial" w:hAnsi="Arial" w:cs="Arial"/>
+          <w:b/>
+          <w:color w:val="1F497D" w:themeColor="text2"/>
+          <w:sz w:val="21"/>
+          <w:szCs w:val="21"/>
+        </w:rPr>
+        <w:t>Development (</w:t>
+      </w:r>
+      <w:r>
+        <w:rPr>
+          <w:rFonts w:ascii="Arial" w:hAnsi="Arial" w:cs="Arial"/>
+          <w:b/>
+          <w:color w:val="1F497D" w:themeColor="text2"/>
+          <w:sz w:val="21"/>
+          <w:szCs w:val="21"/>
+        </w:rPr>
+        <w:t>BRD)</w:t>
+      </w:r>
+      <w:r>
+        <w:rPr>
+          <w:rFonts w:ascii="Arial" w:hAnsi="Arial" w:cs="Arial"/>
+          <w:b/>
+          <w:color w:val="1F497D" w:themeColor="text2"/>
+          <w:sz w:val="21"/>
+          <w:szCs w:val="21"/>
+        </w:rPr>
+        <w:t xml:space="preserve"> </w:t>
+      </w:r>
+      <w:r>
+        <w:rPr>
+          <w:rFonts w:ascii="Arial" w:hAnsi="Arial" w:cs="Arial"/>
+          <w:b/>
+          <w:color w:val="1F497D" w:themeColor="text2"/>
+          <w:sz w:val="21"/>
+          <w:szCs w:val="21"/>
+        </w:rPr>
+        <w:t xml:space="preserve">– </w:t>
+      </w:r>
+      <w:r>
+        <w:rPr>
+          <w:rFonts w:ascii="Arial" w:hAnsi="Arial" w:cs="Arial"/>
+          <w:b/>
+          <w:color w:val="1F497D" w:themeColor="text2"/>
+          <w:sz w:val="21"/>
+          <w:szCs w:val="21"/>
+        </w:rPr>
+        <w:t>Remote</w:t>
+      </w:r>
+      <w:r>
+        <w:rPr>
+          <w:rFonts w:ascii="Arial" w:hAnsi="Arial" w:cs="Arial"/>
+          <w:b/>
+          <w:color w:val="1F497D" w:themeColor="text2"/>
+          <w:sz w:val="21"/>
+          <w:szCs w:val="21"/>
+        </w:rPr>
+        <w:t xml:space="preserve">    </w:t>
+      </w:r>
+      <w:r>
+        <w:rPr>
+          <w:rFonts w:ascii="Arial" w:hAnsi="Arial" w:cs="Arial"/>
+          <w:b/>
+          <w:color w:val="1F497D" w:themeColor="text2"/>
+          <w:sz w:val="21"/>
+          <w:szCs w:val="21"/>
+        </w:rPr>
+        <w:t xml:space="preserve">      </w:t>
+      </w:r>
+    </w:p>
+    <w:p>
+      <w:pPr>
+        <w:pStyle w:val="NoSpacing"/>
+        <w:rPr>
+          <w:rFonts w:ascii="Arial" w:hAnsi="Arial" w:cs="Arial"/>
+          <w:b/>
         </w:rPr>
       </w:pPr>
       <w:r>
@@ -1738,7 +1785,6 @@
           <w:rFonts w:ascii="Arial" w:hAnsi="Arial" w:cs="Arial"/>
           <w:b/>
         </w:rPr>
-        <w:lastRenderedPageBreak/>
         <w:tab/>
       </w:r>
       <w:r>
@@ -1963,7 +2009,7 @@
           <w:sz w:val="21"/>
           <w:szCs w:val="21"/>
         </w:rPr>
-        <w:t>International Energy Services Limited (</w:t>
+        <w:t xml:space="preserve">International Energy Services Limited </w:t>
       </w:r>
       <w:r>
         <w:rPr>
@@ -1973,67 +2019,7 @@
           <w:sz w:val="21"/>
           <w:szCs w:val="21"/>
         </w:rPr>
-        <w:t>Engr.</w:t>
-      </w:r>
-      <w:r>
-        <w:rPr>
-          <w:rFonts w:ascii="Arial" w:hAnsi="Arial" w:cs="Arial"/>
-          <w:b/>
-          <w:color w:val="1F497D" w:themeColor="text2"/>
-          <w:sz w:val="21"/>
-          <w:szCs w:val="21"/>
-        </w:rPr>
-        <w:t xml:space="preserve"> D</w:t>
-      </w:r>
-      <w:r>
-        <w:rPr>
-          <w:rFonts w:ascii="Arial" w:hAnsi="Arial" w:cs="Arial"/>
-          <w:b/>
-          <w:color w:val="1F497D" w:themeColor="text2"/>
-          <w:sz w:val="21"/>
-          <w:szCs w:val="21"/>
-        </w:rPr>
-        <w:t>esign</w:t>
-      </w:r>
-      <w:r>
-        <w:rPr>
-          <w:rFonts w:ascii="Arial" w:hAnsi="Arial" w:cs="Arial"/>
-          <w:b/>
-          <w:color w:val="1F497D" w:themeColor="text2"/>
-          <w:sz w:val="21"/>
-          <w:szCs w:val="21"/>
-        </w:rPr>
-        <w:t xml:space="preserve"> </w:t>
-      </w:r>
-      <w:r>
-        <w:rPr>
-          <w:rFonts w:ascii="Arial" w:hAnsi="Arial" w:cs="Arial"/>
-          <w:b/>
-          <w:color w:val="1F497D" w:themeColor="text2"/>
-          <w:sz w:val="21"/>
-          <w:szCs w:val="21"/>
-        </w:rPr>
-        <w:t>Centre</w:t>
-      </w:r>
-      <w:r>
-        <w:rPr>
-          <w:rFonts w:ascii="Arial" w:hAnsi="Arial" w:cs="Arial"/>
-          <w:b/>
-          <w:color w:val="1F497D" w:themeColor="text2"/>
-          <w:sz w:val="21"/>
-          <w:szCs w:val="21"/>
-        </w:rPr>
-        <w:t>)</w:t>
-      </w:r>
-      <w:r>
-        <w:rPr>
-          <w:rFonts w:ascii="Arial" w:hAnsi="Arial" w:cs="Arial"/>
-          <w:b/>
-          <w:color w:val="1F497D" w:themeColor="text2"/>
-          <w:sz w:val="21"/>
-          <w:szCs w:val="21"/>
-        </w:rPr>
-        <w:t xml:space="preserve"> – Lagos, Nigeria    </w:t>
+        <w:t xml:space="preserve">– Lagos, Nigeria    </w:t>
       </w:r>
       <w:r>
         <w:rPr>
@@ -2364,7 +2350,7 @@
     </w:p>
     <w:p>
       <w:pPr>
-        <w:pStyle w:val="NoSpacing"/>
+        <w:pStyle w:val="ListParagraph"/>
         <w:numPr>
           <w:ilvl w:val="0"/>
           <w:numId w:val="28"/>
@@ -2384,12 +2370,30 @@
           <w:sz w:val="21"/>
           <w:szCs w:val="21"/>
         </w:rPr>
-        <w:t>Supported over 300 employees spread across 3 major locations (Nigeria, Ghana and Paris), with cross-functional teams of engineers, lab scientists, business developers, expatriates and managers.</w:t>
+        <w:t xml:space="preserve">Successfully supported over 300 employees across </w:t>
+      </w:r>
+      <w:r>
+        <w:rPr>
+          <w:rFonts w:ascii="Arial" w:hAnsi="Arial" w:cs="Arial"/>
+          <w:bCs/>
+          <w:sz w:val="21"/>
+          <w:szCs w:val="21"/>
+        </w:rPr>
+        <w:t>Africa and Europe</w:t>
+      </w:r>
+      <w:r>
+        <w:rPr>
+          <w:rFonts w:ascii="Arial" w:hAnsi="Arial" w:cs="Arial"/>
+          <w:bCs/>
+          <w:sz w:val="21"/>
+          <w:szCs w:val="21"/>
+        </w:rPr>
+        <w:t>, including cross-functional teams of engineers, lab scientists, business developers, expatriates, and managers.</w:t>
       </w:r>
     </w:p>
     <w:p>
       <w:pPr>
-        <w:pStyle w:val="NoSpacing"/>
+        <w:pStyle w:val="ListParagraph"/>
         <w:numPr>
           <w:ilvl w:val="0"/>
           <w:numId w:val="28"/>
@@ -2408,238 +2412,18 @@
           <w:sz w:val="21"/>
           <w:szCs w:val="21"/>
         </w:rPr>
-        <w:t>Manage</w:t>
-      </w:r>
-      <w:r>
-        <w:rPr>
-          <w:rFonts w:ascii="Arial" w:hAnsi="Arial" w:cs="Arial"/>
-          <w:bCs/>
-          <w:sz w:val="21"/>
-          <w:szCs w:val="21"/>
-        </w:rPr>
-        <w:t xml:space="preserve">d </w:t>
-      </w:r>
-      <w:r>
-        <w:rPr>
-          <w:rFonts w:ascii="Arial" w:hAnsi="Arial" w:cs="Arial"/>
-          <w:bCs/>
-          <w:sz w:val="21"/>
-          <w:szCs w:val="21"/>
-        </w:rPr>
-        <w:t>all</w:t>
-      </w:r>
-      <w:r>
-        <w:rPr>
-          <w:rFonts w:ascii="Arial" w:hAnsi="Arial" w:cs="Arial"/>
-          <w:bCs/>
-          <w:sz w:val="21"/>
-          <w:szCs w:val="21"/>
-        </w:rPr>
-        <w:t xml:space="preserve"> in-house</w:t>
-      </w:r>
-      <w:r>
-        <w:rPr>
-          <w:rFonts w:ascii="Arial" w:hAnsi="Arial" w:cs="Arial"/>
-          <w:bCs/>
-          <w:sz w:val="21"/>
-          <w:szCs w:val="21"/>
-        </w:rPr>
-        <w:t xml:space="preserve"> </w:t>
-      </w:r>
-      <w:r>
-        <w:rPr>
-          <w:rFonts w:ascii="Arial" w:hAnsi="Arial" w:cs="Arial"/>
-          <w:bCs/>
-          <w:sz w:val="21"/>
-          <w:szCs w:val="21"/>
-        </w:rPr>
-        <w:t>company servers</w:t>
-      </w:r>
-      <w:r>
-        <w:rPr>
-          <w:rFonts w:ascii="Arial" w:hAnsi="Arial" w:cs="Arial"/>
-          <w:bCs/>
-          <w:sz w:val="21"/>
-          <w:szCs w:val="21"/>
-        </w:rPr>
-        <w:t xml:space="preserve">, firewall </w:t>
-      </w:r>
-      <w:r>
-        <w:rPr>
-          <w:rFonts w:ascii="Arial" w:hAnsi="Arial" w:cs="Arial"/>
-          <w:bCs/>
-          <w:sz w:val="21"/>
-          <w:szCs w:val="21"/>
-        </w:rPr>
-        <w:t xml:space="preserve">and </w:t>
-      </w:r>
-      <w:r>
-        <w:rPr>
-          <w:rFonts w:ascii="Arial" w:hAnsi="Arial" w:cs="Arial"/>
-          <w:bCs/>
-          <w:sz w:val="21"/>
-          <w:szCs w:val="21"/>
-        </w:rPr>
-        <w:t xml:space="preserve">distributed </w:t>
-      </w:r>
-      <w:r>
-        <w:rPr>
-          <w:rFonts w:ascii="Arial" w:hAnsi="Arial" w:cs="Arial"/>
-          <w:bCs/>
-          <w:sz w:val="21"/>
-          <w:szCs w:val="21"/>
-        </w:rPr>
-        <w:t>network</w:t>
-      </w:r>
-      <w:r>
-        <w:rPr>
-          <w:rFonts w:ascii="Arial" w:hAnsi="Arial" w:cs="Arial"/>
-          <w:bCs/>
-          <w:sz w:val="21"/>
-          <w:szCs w:val="21"/>
-        </w:rPr>
-        <w:t>, e</w:t>
-      </w:r>
-      <w:r>
-        <w:rPr>
-          <w:rFonts w:ascii="Arial" w:hAnsi="Arial" w:cs="Arial"/>
-          <w:bCs/>
-          <w:sz w:val="21"/>
-          <w:szCs w:val="21"/>
-        </w:rPr>
-        <w:t>nsur</w:t>
-      </w:r>
-      <w:r>
-        <w:rPr>
-          <w:rFonts w:ascii="Arial" w:hAnsi="Arial" w:cs="Arial"/>
-          <w:bCs/>
-          <w:sz w:val="21"/>
-          <w:szCs w:val="21"/>
-        </w:rPr>
-        <w:t>ing</w:t>
-      </w:r>
-      <w:r>
-        <w:rPr>
-          <w:rFonts w:ascii="Arial" w:hAnsi="Arial" w:cs="Arial"/>
-          <w:bCs/>
-          <w:sz w:val="21"/>
-          <w:szCs w:val="21"/>
-        </w:rPr>
-        <w:t xml:space="preserve"> security and data integrity through access controls, </w:t>
-      </w:r>
-      <w:r>
-        <w:rPr>
-          <w:rFonts w:ascii="Arial" w:hAnsi="Arial" w:cs="Arial"/>
-          <w:bCs/>
-          <w:sz w:val="21"/>
-          <w:szCs w:val="21"/>
-        </w:rPr>
-        <w:t>backups,</w:t>
-      </w:r>
-      <w:r>
-        <w:rPr>
-          <w:rFonts w:ascii="Arial" w:hAnsi="Arial" w:cs="Arial"/>
-          <w:bCs/>
-          <w:sz w:val="21"/>
-          <w:szCs w:val="21"/>
-        </w:rPr>
-        <w:t xml:space="preserve"> and firewalls</w:t>
-      </w:r>
-      <w:r>
-        <w:rPr>
-          <w:rFonts w:ascii="Arial" w:hAnsi="Arial" w:cs="Arial"/>
-          <w:bCs/>
-          <w:sz w:val="21"/>
-          <w:szCs w:val="21"/>
-        </w:rPr>
-        <w:t>, maintaining a 99.9% uptime per annum.</w:t>
+        <w:t>Managed the company's in-house servers, firewall, and distributed network, ensuring security and data integrity through access controls, backups, and firewalls, maintaining a 99.9% uptime per annum.</w:t>
       </w:r>
     </w:p>
     <w:p>
       <w:pPr>
-        <w:pStyle w:val="NoSpacing"/>
-        <w:numPr>
-          <w:ilvl w:val="0"/>
-          <w:numId w:val="28"/>
-        </w:numPr>
-        <w:rPr>
-          <w:rFonts w:ascii="Arial" w:hAnsi="Arial" w:cs="Arial"/>
-          <w:bCs/>
-          <w:sz w:val="21"/>
-          <w:szCs w:val="21"/>
-        </w:rPr>
-      </w:pPr>
-      <w:r>
-        <w:rPr>
-          <w:rFonts w:ascii="Arial" w:hAnsi="Arial" w:cs="Arial"/>
-          <w:bCs/>
-          <w:sz w:val="21"/>
-          <w:szCs w:val="21"/>
-        </w:rPr>
-        <w:t>Administered</w:t>
-      </w:r>
-      <w:r>
-        <w:rPr>
-          <w:rFonts w:ascii="Arial" w:hAnsi="Arial" w:cs="Arial"/>
-          <w:bCs/>
-          <w:sz w:val="21"/>
-          <w:szCs w:val="21"/>
-        </w:rPr>
-        <w:t xml:space="preserve"> Microsoft 365 workloads (Exchange Online, SharePoint Online, Teams</w:t>
-      </w:r>
-      <w:bookmarkEnd w:id="0"/>
-      <w:r>
-        <w:rPr>
-          <w:rFonts w:ascii="Arial" w:hAnsi="Arial" w:cs="Arial"/>
-          <w:bCs/>
-          <w:sz w:val="21"/>
-          <w:szCs w:val="21"/>
-        </w:rPr>
-        <w:t>)</w:t>
-      </w:r>
-      <w:r>
-        <w:rPr>
-          <w:rFonts w:ascii="Arial" w:hAnsi="Arial" w:cs="Arial"/>
-          <w:bCs/>
-          <w:sz w:val="21"/>
-          <w:szCs w:val="21"/>
-        </w:rPr>
-        <w:t>, as well as all in-house computer infrastructure and ensured over 85% compliance with IT and organizational standards.</w:t>
-      </w:r>
-    </w:p>
-    <w:p>
-      <w:pPr>
-        <w:pStyle w:val="NoSpacing"/>
-        <w:numPr>
-          <w:ilvl w:val="0"/>
-          <w:numId w:val="28"/>
-        </w:numPr>
-        <w:rPr>
-          <w:rFonts w:ascii="Arial" w:hAnsi="Arial" w:cs="Arial"/>
-          <w:bCs/>
-          <w:sz w:val="21"/>
-          <w:szCs w:val="21"/>
-        </w:rPr>
-      </w:pPr>
-      <w:r>
-        <w:rPr>
-          <w:rFonts w:ascii="Arial" w:hAnsi="Arial" w:cs="Arial"/>
-          <w:bCs/>
-          <w:sz w:val="21"/>
-          <w:szCs w:val="21"/>
-        </w:rPr>
-        <w:t>Repeatedly set up and managed Microsoft 365 workloads that allowed for cross-organizational communication, collaboration and resource sharing, leading to the successful completion of several engineering projects worth over 100 million dollars in revenue.</w:t>
-      </w:r>
-    </w:p>
-    <w:p>
-      <w:pPr>
+        <w:pStyle w:val="ListParagraph"/>
         <w:numPr>
           <w:ilvl w:val="0"/>
           <w:numId w:val="19"/>
         </w:numPr>
         <w:suppressAutoHyphens w:val="0"/>
         <w:spacing w:after="0" w:line="240" w:lineRule="auto"/>
-        <w:contextualSpacing/>
         <w:jc w:val="both"/>
         <w:outlineLvl w:val="1"/>
         <w:rPr>
@@ -2652,72 +2436,52 @@
       </w:pPr>
       <w:r>
         <w:rPr>
-          <w:rFonts w:ascii="Arial" w:eastAsia="Times New Roman" w:hAnsi="Arial" w:cs="Arial"/>
-          <w:sz w:val="21"/>
-          <w:szCs w:val="21"/>
-        </w:rPr>
-        <w:t xml:space="preserve">Reduced printer consumables and paper usage by 30% by designing and deploying a digitalized QR code </w:t>
-      </w:r>
-      <w:r>
-        <w:rPr>
-          <w:rFonts w:ascii="Arial" w:eastAsia="Times New Roman" w:hAnsi="Arial" w:cs="Arial"/>
-          <w:sz w:val="21"/>
-          <w:szCs w:val="21"/>
-        </w:rPr>
-        <w:t>i</w:t>
-      </w:r>
-      <w:r>
-        <w:rPr>
-          <w:rFonts w:ascii="Arial" w:eastAsia="Times New Roman" w:hAnsi="Arial" w:cs="Arial"/>
-          <w:sz w:val="21"/>
-          <w:szCs w:val="21"/>
-        </w:rPr>
-        <w:t>ncident report form for the organization</w:t>
-      </w:r>
-      <w:r>
-        <w:rPr>
-          <w:rFonts w:ascii="Arial" w:eastAsia="Times New Roman" w:hAnsi="Arial" w:cs="Arial"/>
-          <w:sz w:val="21"/>
-          <w:szCs w:val="21"/>
-        </w:rPr>
-        <w:t>’s Health and Safety department</w:t>
-      </w:r>
-      <w:r>
-        <w:rPr>
-          <w:rFonts w:ascii="Arial" w:eastAsia="Times New Roman" w:hAnsi="Arial" w:cs="Arial"/>
-          <w:sz w:val="21"/>
-          <w:szCs w:val="21"/>
-        </w:rPr>
-        <w:t>.</w:t>
+          <w:rFonts w:ascii="Arial" w:hAnsi="Arial" w:cs="Arial"/>
+          <w:bCs/>
+          <w:sz w:val="21"/>
+          <w:szCs w:val="21"/>
+        </w:rPr>
+        <w:t>Administered</w:t>
+      </w:r>
+      <w:r>
+        <w:rPr>
+          <w:rFonts w:ascii="Arial" w:hAnsi="Arial" w:cs="Arial"/>
+          <w:bCs/>
+          <w:sz w:val="21"/>
+          <w:szCs w:val="21"/>
+        </w:rPr>
+        <w:t xml:space="preserve"> Microsoft 365 workloads (Exchange Online, SharePoint Online, Teams</w:t>
+      </w:r>
+      <w:bookmarkEnd w:id="0"/>
+      <w:r>
+        <w:rPr>
+          <w:rFonts w:ascii="Arial" w:hAnsi="Arial" w:cs="Arial"/>
+          <w:bCs/>
+          <w:sz w:val="21"/>
+          <w:szCs w:val="21"/>
+        </w:rPr>
+        <w:t>), as well as all in-house computer infrastructure and ensured over 85% compliance with IT and organizational standards.</w:t>
       </w:r>
     </w:p>
     <w:p>
       <w:pPr>
+        <w:pStyle w:val="ListParagraph"/>
         <w:numPr>
           <w:ilvl w:val="0"/>
           <w:numId w:val="19"/>
         </w:numPr>
         <w:suppressAutoHyphens w:val="0"/>
         <w:spacing w:after="0" w:line="240" w:lineRule="auto"/>
-        <w:contextualSpacing/>
         <w:jc w:val="both"/>
         <w:outlineLvl w:val="1"/>
         <w:rPr>
-          <w:rFonts w:ascii="Arial" w:hAnsi="Arial" w:cs="Arial"/>
-          <w:b/>
-          <w:sz w:val="21"/>
-          <w:szCs w:val="21"/>
-        </w:rPr>
-      </w:pPr>
-      <w:r>
-        <w:rPr>
-          <w:rFonts w:ascii="Arial" w:hAnsi="Arial" w:cs="Arial"/>
+          <w:rFonts w:ascii="Arial" w:eastAsia="Times New Roman" w:hAnsi="Arial" w:cs="Arial"/>
+          <w:b/>
           <w:bCs/>
           <w:sz w:val="21"/>
           <w:szCs w:val="21"/>
         </w:rPr>
-        <w:t>Co-authored usage manuals and co-administered end-user training on in-house enterprise applications</w:t>
-      </w:r>
+      </w:pPr>
       <w:r>
         <w:rPr>
           <w:rFonts w:ascii="Arial" w:hAnsi="Arial" w:cs="Arial"/>
@@ -2725,793 +2489,36 @@
           <w:sz w:val="21"/>
           <w:szCs w:val="21"/>
         </w:rPr>
-        <w:t xml:space="preserve"> achieving a 60% reduction in problem escalation and resolution.</w:t>
+        <w:t>Led the setup and management of Microsoft 365 workloads that enabled cross-organizational communication, collaboration, and resource sharing, contributing to the successful completion of several engineering projects worth over 100 million dollars in revenue.</w:t>
       </w:r>
     </w:p>
     <w:p>
       <w:pPr>
+        <w:pStyle w:val="ListParagraph"/>
         <w:numPr>
           <w:ilvl w:val="0"/>
           <w:numId w:val="19"/>
         </w:numPr>
         <w:suppressAutoHyphens w:val="0"/>
         <w:spacing w:after="0" w:line="240" w:lineRule="auto"/>
-        <w:contextualSpacing/>
         <w:jc w:val="both"/>
         <w:outlineLvl w:val="1"/>
         <w:rPr>
-          <w:rFonts w:ascii="Arial" w:hAnsi="Arial" w:cs="Arial"/>
-          <w:b/>
-          <w:sz w:val="21"/>
-          <w:szCs w:val="21"/>
-        </w:rPr>
-      </w:pPr>
-      <w:r>
-        <w:rPr>
-          <w:rFonts w:ascii="Arial" w:hAnsi="Arial" w:cs="Arial"/>
+          <w:rFonts w:ascii="Arial" w:eastAsia="Times New Roman" w:hAnsi="Arial" w:cs="Arial"/>
+          <w:b/>
           <w:bCs/>
           <w:sz w:val="21"/>
           <w:szCs w:val="21"/>
         </w:rPr>
-        <w:t>Improved business process efficiency and productivity by 45%</w:t>
-      </w:r>
-      <w:r>
-        <w:rPr>
-          <w:rFonts w:ascii="Arial" w:hAnsi="Arial" w:cs="Arial"/>
-          <w:b/>
-          <w:sz w:val="21"/>
-          <w:szCs w:val="21"/>
-        </w:rPr>
-        <w:t xml:space="preserve"> </w:t>
-      </w:r>
-      <w:r>
-        <w:rPr>
-          <w:rFonts w:ascii="Arial" w:hAnsi="Arial" w:cs="Arial"/>
-          <w:bCs/>
-          <w:sz w:val="21"/>
-          <w:szCs w:val="21"/>
-        </w:rPr>
-        <w:t>across the entire organization by digitalizing</w:t>
-      </w:r>
-      <w:r>
-        <w:rPr>
-          <w:rFonts w:ascii="Arial" w:hAnsi="Arial" w:cs="Arial"/>
-          <w:bCs/>
-          <w:sz w:val="21"/>
-          <w:szCs w:val="21"/>
-        </w:rPr>
-        <w:t xml:space="preserve"> tedious </w:t>
-      </w:r>
-      <w:r>
-        <w:rPr>
-          <w:rFonts w:ascii="Arial" w:hAnsi="Arial" w:cs="Arial"/>
-          <w:bCs/>
-          <w:sz w:val="21"/>
-          <w:szCs w:val="21"/>
-        </w:rPr>
-        <w:t>manual</w:t>
-      </w:r>
-      <w:r>
-        <w:rPr>
-          <w:rFonts w:ascii="Arial" w:hAnsi="Arial" w:cs="Arial"/>
-          <w:bCs/>
-          <w:sz w:val="21"/>
-          <w:szCs w:val="21"/>
-        </w:rPr>
-        <w:t xml:space="preserve"> and</w:t>
-      </w:r>
-      <w:r>
-        <w:rPr>
-          <w:rFonts w:ascii="Arial" w:hAnsi="Arial" w:cs="Arial"/>
-          <w:bCs/>
-          <w:sz w:val="21"/>
-          <w:szCs w:val="21"/>
-        </w:rPr>
-        <w:t xml:space="preserve"> </w:t>
-      </w:r>
-      <w:r>
-        <w:rPr>
-          <w:rFonts w:ascii="Arial" w:hAnsi="Arial" w:cs="Arial"/>
-          <w:bCs/>
-          <w:sz w:val="21"/>
-          <w:szCs w:val="21"/>
-        </w:rPr>
-        <w:t>repetitive in</w:t>
-      </w:r>
-      <w:r>
-        <w:rPr>
-          <w:rFonts w:ascii="Arial" w:hAnsi="Arial" w:cs="Arial"/>
-          <w:bCs/>
-          <w:sz w:val="21"/>
-          <w:szCs w:val="21"/>
-        </w:rPr>
-        <w:t>-</w:t>
-      </w:r>
-      <w:r>
-        <w:rPr>
-          <w:rFonts w:ascii="Arial" w:hAnsi="Arial" w:cs="Arial"/>
-          <w:bCs/>
-          <w:sz w:val="21"/>
-          <w:szCs w:val="21"/>
-        </w:rPr>
-        <w:t>house</w:t>
-      </w:r>
-      <w:r>
-        <w:rPr>
-          <w:rFonts w:ascii="Arial" w:hAnsi="Arial" w:cs="Arial"/>
-          <w:bCs/>
-          <w:sz w:val="21"/>
-          <w:szCs w:val="21"/>
-        </w:rPr>
-        <w:t xml:space="preserve"> departmental</w:t>
-      </w:r>
-      <w:r>
-        <w:rPr>
-          <w:rFonts w:ascii="Arial" w:hAnsi="Arial" w:cs="Arial"/>
-          <w:bCs/>
-          <w:sz w:val="21"/>
-          <w:szCs w:val="21"/>
-        </w:rPr>
-        <w:t xml:space="preserve"> </w:t>
-      </w:r>
-      <w:r>
-        <w:rPr>
-          <w:rFonts w:ascii="Arial" w:hAnsi="Arial" w:cs="Arial"/>
-          <w:bCs/>
-          <w:sz w:val="21"/>
-          <w:szCs w:val="21"/>
-        </w:rPr>
-        <w:t>processes using Microsoft 365 apps like Planner, To Do, Forms</w:t>
-      </w:r>
-      <w:r>
-        <w:rPr>
-          <w:rFonts w:ascii="Arial" w:hAnsi="Arial" w:cs="Arial"/>
-          <w:bCs/>
-          <w:sz w:val="21"/>
-          <w:szCs w:val="21"/>
-        </w:rPr>
-        <w:t>, SharePoint</w:t>
-      </w:r>
-      <w:r>
-        <w:rPr>
-          <w:rFonts w:ascii="Arial" w:hAnsi="Arial" w:cs="Arial"/>
-          <w:bCs/>
-          <w:sz w:val="21"/>
-          <w:szCs w:val="21"/>
-        </w:rPr>
-        <w:t xml:space="preserve"> and Power Automate. </w:t>
-      </w:r>
-    </w:p>
-    <w:p>
-      <w:pPr>
-        <w:pStyle w:val="NoSpacing"/>
-        <w:rPr>
-          <w:rFonts w:ascii="Arial" w:hAnsi="Arial" w:cs="Arial"/>
-          <w:b/>
-          <w:sz w:val="21"/>
-          <w:szCs w:val="21"/>
-        </w:rPr>
-      </w:pPr>
-    </w:p>
-    <w:p>
-      <w:pPr>
-        <w:pStyle w:val="NoSpacing"/>
-        <w:rPr>
-          <w:rFonts w:ascii="Arial" w:hAnsi="Arial" w:cs="Arial"/>
-          <w:b/>
-          <w:color w:val="002060"/>
-          <w:sz w:val="21"/>
-          <w:szCs w:val="21"/>
-        </w:rPr>
-      </w:pPr>
-      <w:r>
-        <w:rPr>
-          <w:rFonts w:ascii="Arial" w:hAnsi="Arial" w:cs="Arial"/>
-          <w:b/>
-          <w:color w:val="002060"/>
-          <w:sz w:val="21"/>
-          <w:szCs w:val="21"/>
-        </w:rPr>
-        <w:t>Cyberspace Networks Limited</w:t>
-      </w:r>
-      <w:r>
-        <w:rPr>
-          <w:rFonts w:ascii="Arial" w:hAnsi="Arial" w:cs="Arial"/>
-          <w:b/>
-          <w:color w:val="002060"/>
-          <w:sz w:val="21"/>
-          <w:szCs w:val="21"/>
-        </w:rPr>
-        <w:t xml:space="preserve"> – Lagos, Nigeria                                                        </w:t>
-      </w:r>
-      <w:r>
-        <w:rPr>
-          <w:rFonts w:ascii="Arial" w:hAnsi="Arial" w:cs="Arial"/>
-          <w:b/>
-          <w:color w:val="002060"/>
-          <w:sz w:val="21"/>
-          <w:szCs w:val="21"/>
-        </w:rPr>
-        <w:t xml:space="preserve">     </w:t>
-      </w:r>
-    </w:p>
-    <w:p>
-      <w:pPr>
-        <w:pStyle w:val="NoSpacing"/>
-        <w:rPr>
-          <w:rFonts w:ascii="Arial" w:hAnsi="Arial" w:cs="Arial"/>
-          <w:b/>
-          <w:sz w:val="21"/>
-          <w:szCs w:val="21"/>
-        </w:rPr>
-      </w:pPr>
-      <w:r>
-        <w:rPr>
-          <w:rFonts w:ascii="Arial" w:hAnsi="Arial" w:cs="Arial"/>
-          <w:b/>
-          <w:sz w:val="21"/>
-          <w:szCs w:val="21"/>
-        </w:rPr>
-        <w:t>Technical Support Engineer</w:t>
-      </w:r>
-      <w:r>
-        <w:rPr>
-          <w:rFonts w:ascii="Arial" w:hAnsi="Arial" w:cs="Arial"/>
-          <w:b/>
-          <w:sz w:val="21"/>
-          <w:szCs w:val="21"/>
-        </w:rPr>
-        <w:tab/>
-      </w:r>
-      <w:r>
-        <w:rPr>
-          <w:rFonts w:ascii="Arial" w:hAnsi="Arial" w:cs="Arial"/>
-          <w:b/>
-          <w:sz w:val="21"/>
-          <w:szCs w:val="21"/>
-        </w:rPr>
-        <w:tab/>
-      </w:r>
-      <w:r>
-        <w:rPr>
-          <w:rFonts w:ascii="Arial" w:hAnsi="Arial" w:cs="Arial"/>
-          <w:b/>
-          <w:sz w:val="21"/>
-          <w:szCs w:val="21"/>
-        </w:rPr>
-        <w:tab/>
-      </w:r>
-      <w:r>
-        <w:rPr>
-          <w:rFonts w:ascii="Arial" w:hAnsi="Arial" w:cs="Arial"/>
-          <w:b/>
-          <w:sz w:val="21"/>
-          <w:szCs w:val="21"/>
-        </w:rPr>
-        <w:tab/>
-      </w:r>
-      <w:r>
-        <w:rPr>
-          <w:rFonts w:ascii="Arial" w:hAnsi="Arial" w:cs="Arial"/>
-          <w:b/>
-          <w:sz w:val="21"/>
-          <w:szCs w:val="21"/>
-        </w:rPr>
-        <w:tab/>
-      </w:r>
-      <w:r>
-        <w:rPr>
-          <w:rFonts w:ascii="Arial" w:hAnsi="Arial" w:cs="Arial"/>
-          <w:b/>
-          <w:sz w:val="21"/>
-          <w:szCs w:val="21"/>
-        </w:rPr>
-        <w:tab/>
-      </w:r>
-      <w:r>
-        <w:rPr>
-          <w:rFonts w:ascii="Arial" w:hAnsi="Arial" w:cs="Arial"/>
-          <w:b/>
-          <w:sz w:val="21"/>
-          <w:szCs w:val="21"/>
-        </w:rPr>
-        <w:tab/>
-      </w:r>
-      <w:r>
-        <w:rPr>
-          <w:rFonts w:ascii="Arial" w:hAnsi="Arial" w:cs="Arial"/>
-          <w:b/>
-          <w:sz w:val="21"/>
-          <w:szCs w:val="21"/>
-        </w:rPr>
-        <w:tab/>
-      </w:r>
-      <w:r>
-        <w:rPr>
-          <w:rFonts w:ascii="Arial" w:hAnsi="Arial" w:cs="Arial"/>
-          <w:b/>
-          <w:i/>
-          <w:iCs/>
-          <w:color w:val="002060"/>
-          <w:sz w:val="21"/>
-          <w:szCs w:val="21"/>
-        </w:rPr>
-        <w:t xml:space="preserve">Aug. 2013 </w:t>
-      </w:r>
-      <w:r>
-        <w:rPr>
-          <w:rFonts w:ascii="Arial" w:hAnsi="Arial" w:cs="Arial"/>
-          <w:b/>
-          <w:i/>
-          <w:iCs/>
-          <w:color w:val="002060"/>
-          <w:sz w:val="21"/>
-          <w:szCs w:val="21"/>
-        </w:rPr>
-        <w:t>-</w:t>
-      </w:r>
-      <w:r>
-        <w:rPr>
-          <w:rFonts w:ascii="Arial" w:hAnsi="Arial" w:cs="Arial"/>
-          <w:b/>
-          <w:i/>
-          <w:iCs/>
-          <w:color w:val="002060"/>
-          <w:sz w:val="21"/>
-          <w:szCs w:val="21"/>
-        </w:rPr>
-        <w:t xml:space="preserve"> Oct. 2013</w:t>
-      </w:r>
-    </w:p>
-    <w:p>
-      <w:pPr>
-        <w:pStyle w:val="NoSpacing"/>
-        <w:rPr>
-          <w:rFonts w:ascii="Arial" w:hAnsi="Arial" w:cs="Arial"/>
-          <w:b/>
-          <w:sz w:val="21"/>
-          <w:szCs w:val="21"/>
-        </w:rPr>
-      </w:pPr>
-      <w:r>
-        <w:rPr>
-          <w:rFonts w:ascii="Arial" w:hAnsi="Arial" w:cs="Arial"/>
-          <w:b/>
-          <w:sz w:val="21"/>
-          <w:szCs w:val="21"/>
-        </w:rPr>
-        <w:t>Technical Support Intern</w:t>
-      </w:r>
-      <w:r>
-        <w:rPr>
-          <w:rFonts w:ascii="Arial" w:hAnsi="Arial" w:cs="Arial"/>
-          <w:b/>
-          <w:sz w:val="21"/>
-          <w:szCs w:val="21"/>
-        </w:rPr>
-        <w:tab/>
-      </w:r>
-      <w:r>
-        <w:rPr>
-          <w:rFonts w:ascii="Arial" w:hAnsi="Arial" w:cs="Arial"/>
-          <w:b/>
-          <w:sz w:val="21"/>
-          <w:szCs w:val="21"/>
-        </w:rPr>
-        <w:tab/>
-      </w:r>
-      <w:r>
-        <w:rPr>
-          <w:rFonts w:ascii="Arial" w:hAnsi="Arial" w:cs="Arial"/>
-          <w:b/>
-          <w:sz w:val="21"/>
-          <w:szCs w:val="21"/>
-        </w:rPr>
-        <w:tab/>
-      </w:r>
-      <w:r>
-        <w:rPr>
-          <w:rFonts w:ascii="Arial" w:hAnsi="Arial" w:cs="Arial"/>
-          <w:b/>
-          <w:sz w:val="21"/>
-          <w:szCs w:val="21"/>
-        </w:rPr>
-        <w:tab/>
-      </w:r>
-      <w:r>
-        <w:rPr>
-          <w:rFonts w:ascii="Arial" w:hAnsi="Arial" w:cs="Arial"/>
-          <w:b/>
-          <w:sz w:val="21"/>
-          <w:szCs w:val="21"/>
-        </w:rPr>
-        <w:tab/>
-      </w:r>
-      <w:r>
-        <w:rPr>
-          <w:rFonts w:ascii="Arial" w:hAnsi="Arial" w:cs="Arial"/>
-          <w:b/>
-          <w:sz w:val="21"/>
-          <w:szCs w:val="21"/>
-        </w:rPr>
-        <w:tab/>
-      </w:r>
-      <w:r>
-        <w:rPr>
-          <w:rFonts w:ascii="Arial" w:hAnsi="Arial" w:cs="Arial"/>
-          <w:b/>
-          <w:sz w:val="21"/>
-          <w:szCs w:val="21"/>
-        </w:rPr>
-        <w:tab/>
-      </w:r>
-      <w:r>
-        <w:rPr>
-          <w:rFonts w:ascii="Arial" w:hAnsi="Arial" w:cs="Arial"/>
-          <w:b/>
-          <w:sz w:val="21"/>
-          <w:szCs w:val="21"/>
-        </w:rPr>
-        <w:tab/>
-      </w:r>
-      <w:r>
-        <w:rPr>
-          <w:rFonts w:ascii="Arial" w:hAnsi="Arial" w:cs="Arial"/>
-          <w:b/>
-          <w:i/>
-          <w:iCs/>
-          <w:color w:val="002060"/>
-          <w:sz w:val="21"/>
-          <w:szCs w:val="21"/>
-        </w:rPr>
-        <w:t xml:space="preserve">Mar. 2012 </w:t>
-      </w:r>
-      <w:r>
-        <w:rPr>
-          <w:rFonts w:ascii="Arial" w:hAnsi="Arial" w:cs="Arial"/>
-          <w:b/>
-          <w:i/>
-          <w:iCs/>
-          <w:color w:val="002060"/>
-          <w:sz w:val="21"/>
-          <w:szCs w:val="21"/>
-        </w:rPr>
-        <w:t>-</w:t>
-      </w:r>
-      <w:r>
-        <w:rPr>
-          <w:rFonts w:ascii="Arial" w:hAnsi="Arial" w:cs="Arial"/>
-          <w:b/>
-          <w:i/>
-          <w:iCs/>
-          <w:color w:val="002060"/>
-          <w:sz w:val="21"/>
-          <w:szCs w:val="21"/>
-        </w:rPr>
-        <w:t xml:space="preserve"> Aug. 2012</w:t>
-      </w:r>
-    </w:p>
-    <w:p>
-      <w:pPr>
-        <w:pStyle w:val="NoSpacing"/>
-        <w:rPr>
-          <w:rFonts w:ascii="Arial" w:hAnsi="Arial" w:cs="Arial"/>
-          <w:b/>
-          <w:sz w:val="21"/>
-          <w:szCs w:val="21"/>
-        </w:rPr>
-      </w:pPr>
-      <w:r>
-        <w:rPr>
-          <w:rFonts w:ascii="Arial" w:hAnsi="Arial" w:cs="Arial"/>
-          <w:b/>
-          <w:sz w:val="21"/>
-          <w:szCs w:val="21"/>
-        </w:rPr>
-        <w:t xml:space="preserve">Key Duties: </w:t>
-      </w:r>
-    </w:p>
-    <w:p>
-      <w:pPr>
-        <w:numPr>
-          <w:ilvl w:val="0"/>
-          <w:numId w:val="25"/>
-        </w:numPr>
-        <w:suppressAutoHyphens w:val="0"/>
-        <w:spacing w:after="0" w:line="240" w:lineRule="auto"/>
-        <w:contextualSpacing/>
-        <w:jc w:val="both"/>
-        <w:outlineLvl w:val="1"/>
+      </w:pPr>
+      <w:r>
         <w:rPr>
           <w:rFonts w:ascii="Arial" w:eastAsia="Times New Roman" w:hAnsi="Arial" w:cs="Arial"/>
-          <w:bCs/>
-          <w:sz w:val="21"/>
-          <w:szCs w:val="21"/>
-        </w:rPr>
-      </w:pPr>
-      <w:r>
-        <w:rPr>
-          <w:rFonts w:ascii="Arial" w:eastAsia="Times New Roman" w:hAnsi="Arial" w:cs="Arial"/>
-          <w:bCs/>
-          <w:sz w:val="21"/>
-          <w:szCs w:val="21"/>
-        </w:rPr>
-        <w:t>Installed and configured WiMAX radios</w:t>
-      </w:r>
-      <w:r>
-        <w:rPr>
-          <w:rFonts w:ascii="Arial" w:eastAsia="Times New Roman" w:hAnsi="Arial" w:cs="Arial"/>
-          <w:bCs/>
-          <w:sz w:val="21"/>
-          <w:szCs w:val="21"/>
-        </w:rPr>
-        <w:t xml:space="preserve">, </w:t>
-      </w:r>
-      <w:proofErr w:type="spellStart"/>
-      <w:r>
-        <w:rPr>
-          <w:rFonts w:ascii="Arial" w:eastAsia="Times New Roman" w:hAnsi="Arial" w:cs="Arial"/>
-          <w:bCs/>
-          <w:sz w:val="21"/>
-          <w:szCs w:val="21"/>
-        </w:rPr>
-        <w:t>SensaPhone</w:t>
-      </w:r>
-      <w:proofErr w:type="spellEnd"/>
-      <w:r>
-        <w:rPr>
-          <w:rFonts w:ascii="Arial" w:eastAsia="Times New Roman" w:hAnsi="Arial" w:cs="Arial"/>
-          <w:bCs/>
-          <w:sz w:val="21"/>
-          <w:szCs w:val="21"/>
-        </w:rPr>
-        <w:t xml:space="preserve"> devices and </w:t>
-      </w:r>
-      <w:proofErr w:type="spellStart"/>
-      <w:r>
-        <w:rPr>
-          <w:rFonts w:ascii="Arial" w:eastAsia="Times New Roman" w:hAnsi="Arial" w:cs="Arial"/>
-          <w:bCs/>
-          <w:sz w:val="21"/>
-          <w:szCs w:val="21"/>
-        </w:rPr>
-        <w:t>Fiber</w:t>
-      </w:r>
-      <w:proofErr w:type="spellEnd"/>
-      <w:r>
-        <w:rPr>
-          <w:rFonts w:ascii="Arial" w:eastAsia="Times New Roman" w:hAnsi="Arial" w:cs="Arial"/>
-          <w:bCs/>
-          <w:sz w:val="21"/>
-          <w:szCs w:val="21"/>
-        </w:rPr>
-        <w:t xml:space="preserve"> Optic network connections</w:t>
-      </w:r>
-      <w:r>
-        <w:rPr>
-          <w:rFonts w:ascii="Arial" w:eastAsia="Times New Roman" w:hAnsi="Arial" w:cs="Arial"/>
-          <w:bCs/>
-          <w:sz w:val="21"/>
-          <w:szCs w:val="21"/>
-        </w:rPr>
-        <w:t xml:space="preserve"> for new sites or clients</w:t>
-      </w:r>
-      <w:r>
-        <w:rPr>
-          <w:rFonts w:ascii="Arial" w:eastAsia="Times New Roman" w:hAnsi="Arial" w:cs="Arial"/>
-          <w:bCs/>
-          <w:sz w:val="21"/>
-          <w:szCs w:val="21"/>
-        </w:rPr>
-        <w:t xml:space="preserve"> and ensured installation standards were adhered to 100% of the time.</w:t>
-      </w:r>
-    </w:p>
-    <w:p>
-      <w:pPr>
-        <w:numPr>
-          <w:ilvl w:val="0"/>
-          <w:numId w:val="25"/>
-        </w:numPr>
-        <w:suppressAutoHyphens w:val="0"/>
-        <w:spacing w:after="0" w:line="240" w:lineRule="auto"/>
-        <w:contextualSpacing/>
-        <w:jc w:val="both"/>
-        <w:outlineLvl w:val="1"/>
-        <w:rPr>
-          <w:rFonts w:ascii="Arial" w:eastAsia="Times New Roman" w:hAnsi="Arial" w:cs="Arial"/>
-          <w:bCs/>
-          <w:sz w:val="21"/>
-          <w:szCs w:val="21"/>
-        </w:rPr>
-      </w:pPr>
-      <w:r>
-        <w:rPr>
-          <w:rFonts w:ascii="Arial" w:eastAsia="Times New Roman" w:hAnsi="Arial" w:cs="Arial"/>
-          <w:bCs/>
-          <w:sz w:val="21"/>
-          <w:szCs w:val="21"/>
-        </w:rPr>
-        <w:t>Carried out site surveys for prospective clients requiring our services</w:t>
-      </w:r>
-      <w:r>
-        <w:rPr>
-          <w:rFonts w:ascii="Arial" w:eastAsia="Times New Roman" w:hAnsi="Arial" w:cs="Arial"/>
-          <w:bCs/>
-          <w:sz w:val="21"/>
-          <w:szCs w:val="21"/>
-        </w:rPr>
-        <w:t xml:space="preserve"> and submitted</w:t>
-      </w:r>
-      <w:r>
-        <w:rPr>
-          <w:rFonts w:ascii="Arial" w:eastAsia="Times New Roman" w:hAnsi="Arial" w:cs="Arial"/>
-          <w:bCs/>
-          <w:sz w:val="21"/>
-          <w:szCs w:val="21"/>
-        </w:rPr>
-        <w:t xml:space="preserve"> site reports after each visit.</w:t>
-      </w:r>
-    </w:p>
-    <w:p>
-      <w:pPr>
-        <w:numPr>
-          <w:ilvl w:val="0"/>
-          <w:numId w:val="25"/>
-        </w:numPr>
-        <w:suppressAutoHyphens w:val="0"/>
-        <w:spacing w:after="0" w:line="240" w:lineRule="auto"/>
-        <w:contextualSpacing/>
-        <w:jc w:val="both"/>
-        <w:outlineLvl w:val="1"/>
-        <w:rPr>
-          <w:rFonts w:ascii="Arial" w:eastAsia="Times New Roman" w:hAnsi="Arial" w:cs="Arial"/>
-          <w:bCs/>
-          <w:sz w:val="21"/>
-          <w:szCs w:val="21"/>
-        </w:rPr>
-      </w:pPr>
-      <w:r>
-        <w:rPr>
-          <w:rFonts w:ascii="Arial" w:eastAsia="Times New Roman" w:hAnsi="Arial" w:cs="Arial"/>
-          <w:bCs/>
-          <w:sz w:val="21"/>
-          <w:szCs w:val="21"/>
-        </w:rPr>
-        <w:t>Frequently t</w:t>
-      </w:r>
-      <w:r>
-        <w:rPr>
-          <w:rFonts w:ascii="Arial" w:eastAsia="Times New Roman" w:hAnsi="Arial" w:cs="Arial"/>
-          <w:bCs/>
-          <w:sz w:val="21"/>
-          <w:szCs w:val="21"/>
-        </w:rPr>
-        <w:t xml:space="preserve">roubleshot, </w:t>
-      </w:r>
-      <w:r>
-        <w:rPr>
-          <w:rFonts w:ascii="Arial" w:eastAsia="Times New Roman" w:hAnsi="Arial" w:cs="Arial"/>
-          <w:bCs/>
-          <w:sz w:val="21"/>
-          <w:szCs w:val="21"/>
-        </w:rPr>
-        <w:t>optimized,</w:t>
-      </w:r>
-      <w:r>
-        <w:rPr>
-          <w:rFonts w:ascii="Arial" w:eastAsia="Times New Roman" w:hAnsi="Arial" w:cs="Arial"/>
-          <w:bCs/>
-          <w:sz w:val="21"/>
-          <w:szCs w:val="21"/>
-        </w:rPr>
-        <w:t xml:space="preserve"> and resolved faulty radio network connections</w:t>
-      </w:r>
-      <w:r>
-        <w:rPr>
-          <w:rFonts w:ascii="Arial" w:eastAsia="Times New Roman" w:hAnsi="Arial" w:cs="Arial"/>
-          <w:bCs/>
-          <w:sz w:val="21"/>
-          <w:szCs w:val="21"/>
-        </w:rPr>
-        <w:t>,</w:t>
-      </w:r>
-      <w:r>
-        <w:rPr>
-          <w:rFonts w:ascii="Arial" w:eastAsia="Times New Roman" w:hAnsi="Arial" w:cs="Arial"/>
-          <w:bCs/>
-          <w:sz w:val="21"/>
-          <w:szCs w:val="21"/>
-        </w:rPr>
-        <w:t xml:space="preserve"> both on-site and remotely</w:t>
-      </w:r>
-      <w:r>
-        <w:rPr>
-          <w:rFonts w:ascii="Arial" w:eastAsia="Times New Roman" w:hAnsi="Arial" w:cs="Arial"/>
-          <w:bCs/>
-          <w:sz w:val="21"/>
-          <w:szCs w:val="21"/>
-        </w:rPr>
-        <w:t xml:space="preserve"> for </w:t>
-      </w:r>
-      <w:r>
-        <w:rPr>
-          <w:rFonts w:ascii="Arial" w:eastAsia="Times New Roman" w:hAnsi="Arial" w:cs="Arial"/>
-          <w:bCs/>
-          <w:sz w:val="21"/>
-          <w:szCs w:val="21"/>
-        </w:rPr>
-        <w:t>over 150 clients at the time</w:t>
-      </w:r>
-      <w:r>
-        <w:rPr>
-          <w:rFonts w:ascii="Arial" w:eastAsia="Times New Roman" w:hAnsi="Arial" w:cs="Arial"/>
-          <w:bCs/>
-          <w:sz w:val="21"/>
-          <w:szCs w:val="21"/>
-        </w:rPr>
-        <w:t>.</w:t>
-      </w:r>
-    </w:p>
-    <w:p>
-      <w:pPr>
-        <w:numPr>
-          <w:ilvl w:val="0"/>
-          <w:numId w:val="25"/>
-        </w:numPr>
-        <w:suppressAutoHyphens w:val="0"/>
-        <w:spacing w:after="0" w:line="240" w:lineRule="auto"/>
-        <w:contextualSpacing/>
-        <w:jc w:val="both"/>
-        <w:outlineLvl w:val="1"/>
-        <w:rPr>
-          <w:rFonts w:ascii="Arial" w:eastAsia="Times New Roman" w:hAnsi="Arial" w:cs="Arial"/>
-          <w:bCs/>
-          <w:sz w:val="21"/>
-          <w:szCs w:val="21"/>
-        </w:rPr>
-      </w:pPr>
-      <w:r>
-        <w:rPr>
-          <w:rFonts w:ascii="Arial" w:eastAsia="Times New Roman" w:hAnsi="Arial" w:cs="Arial"/>
-          <w:bCs/>
-          <w:sz w:val="21"/>
-          <w:szCs w:val="21"/>
-        </w:rPr>
-        <w:t xml:space="preserve">Worked frequently in the Customer Service department on nights, </w:t>
-      </w:r>
-      <w:r>
-        <w:rPr>
-          <w:rFonts w:ascii="Arial" w:eastAsia="Times New Roman" w:hAnsi="Arial" w:cs="Arial"/>
-          <w:bCs/>
-          <w:sz w:val="21"/>
-          <w:szCs w:val="21"/>
-        </w:rPr>
-        <w:t>weekends,</w:t>
-      </w:r>
-      <w:r>
-        <w:rPr>
-          <w:rFonts w:ascii="Arial" w:eastAsia="Times New Roman" w:hAnsi="Arial" w:cs="Arial"/>
-          <w:bCs/>
-          <w:sz w:val="21"/>
-          <w:szCs w:val="21"/>
-        </w:rPr>
-        <w:t xml:space="preserve"> and public holidays, responding to and resolving </w:t>
-      </w:r>
-      <w:r>
-        <w:rPr>
-          <w:rFonts w:ascii="Arial" w:eastAsia="Times New Roman" w:hAnsi="Arial" w:cs="Arial"/>
-          <w:bCs/>
-          <w:sz w:val="21"/>
-          <w:szCs w:val="21"/>
-        </w:rPr>
-        <w:t>and closing all customer tickets within my shift, making sure to escalate when necessary.</w:t>
-      </w:r>
-    </w:p>
-    <w:p>
-      <w:pPr>
-        <w:spacing w:after="0" w:line="240" w:lineRule="auto"/>
-        <w:jc w:val="both"/>
-      </w:pPr>
+          <w:sz w:val="21"/>
+          <w:szCs w:val="21"/>
+        </w:rPr>
+        <w:t>Improved business process efficiency and productivity by 45% across the entire organization by digitalizing tedious manual and repetitive in-house departmental processes using Microsoft 365 apps like Planner, To Do, Forms, SharePoint, and Power Apps. Additionally, designed and deployed a digitalized QR code incident report form, resulting in a 30% reduction in printer consumables and paper usage for the organization's Health and Safety department. Co-authored usage manuals and co-administered end-user training on in-house enterprise applications, achieving a 60% reduction in problem escalation and resolution.</w:t>
+      </w:r>
     </w:p>
     <w:p>
       <w:pPr>

</xml_diff>